<commit_message>
Added complex object part in the report.
</commit_message>
<xml_diff>
--- a/Graphics Coursework 2 Report.docx
+++ b/Graphics Coursework 2 Report.docx
@@ -4289,21 +4289,7 @@
         <w:rPr>
           <w:lang w:val="en-US"/>
         </w:rPr>
-        <w:t xml:space="preserve">We can later use our draw call for the mesh object which will bind </w:t>
-      </w:r>
-      <w:proofErr w:type="spellStart"/>
-      <w:r>
-        <w:rPr>
-          <w:lang w:val="en-US"/>
-        </w:rPr>
-        <w:t>its</w:t>
-      </w:r>
-      <w:proofErr w:type="spellEnd"/>
-      <w:r>
-        <w:rPr>
-          <w:lang w:val="en-US"/>
-        </w:rPr>
-        <w:t xml:space="preserve"> VAO and call </w:t>
+        <w:t xml:space="preserve">We can later use our draw call for the mesh object which will bind its VAO and call </w:t>
       </w:r>
       <w:proofErr w:type="spellStart"/>
       <w:r>
@@ -4685,163 +4671,330 @@
           <w:sz w:val="19"/>
           <w:szCs w:val="19"/>
         </w:rPr>
+        <w:t xml:space="preserve">); </w:t>
+      </w:r>
+      <w:r>
+        <w:rPr>
+          <w:lang w:val="en-US"/>
+        </w:rPr>
+        <w:t xml:space="preserve">and then bind the GLFL texture within the texture object, and configure the texture wrapping/filtering options for the texture. Once we have configured the texture, we call </w:t>
+      </w:r>
+      <w:r>
+        <w:rPr>
+          <w:rFonts w:ascii="Cascadia Mono" w:hAnsi="Cascadia Mono" w:cs="Cascadia Mono"/>
+          <w:color w:val="6F008A"/>
+          <w:sz w:val="19"/>
+          <w:szCs w:val="19"/>
+        </w:rPr>
+        <w:t>glTexImage2</w:t>
+      </w:r>
+      <w:proofErr w:type="gramStart"/>
+      <w:r>
+        <w:rPr>
+          <w:rFonts w:ascii="Cascadia Mono" w:hAnsi="Cascadia Mono" w:cs="Cascadia Mono"/>
+          <w:color w:val="6F008A"/>
+          <w:sz w:val="19"/>
+          <w:szCs w:val="19"/>
+        </w:rPr>
+        <w:t>D</w:t>
+      </w:r>
+      <w:r>
+        <w:rPr>
+          <w:rFonts w:ascii="Cascadia Mono" w:hAnsi="Cascadia Mono" w:cs="Cascadia Mono"/>
+          <w:color w:val="000000"/>
+          <w:sz w:val="19"/>
+          <w:szCs w:val="19"/>
+        </w:rPr>
+        <w:t>(</w:t>
+      </w:r>
+      <w:proofErr w:type="gramEnd"/>
+      <w:r>
+        <w:rPr>
+          <w:rFonts w:ascii="Cascadia Mono" w:hAnsi="Cascadia Mono" w:cs="Cascadia Mono"/>
+          <w:color w:val="6F008A"/>
+          <w:sz w:val="19"/>
+          <w:szCs w:val="19"/>
+        </w:rPr>
+        <w:t>GL_TEXTURE_2D</w:t>
+      </w:r>
+      <w:r>
+        <w:rPr>
+          <w:rFonts w:ascii="Cascadia Mono" w:hAnsi="Cascadia Mono" w:cs="Cascadia Mono"/>
+          <w:color w:val="000000"/>
+          <w:sz w:val="19"/>
+          <w:szCs w:val="19"/>
+        </w:rPr>
+        <w:t xml:space="preserve">, 0, </w:t>
+      </w:r>
+      <w:r>
+        <w:rPr>
+          <w:rFonts w:ascii="Cascadia Mono" w:hAnsi="Cascadia Mono" w:cs="Cascadia Mono"/>
+          <w:color w:val="6F008A"/>
+          <w:sz w:val="19"/>
+          <w:szCs w:val="19"/>
+        </w:rPr>
+        <w:t>GL_RGBA</w:t>
+      </w:r>
+      <w:r>
+        <w:rPr>
+          <w:rFonts w:ascii="Cascadia Mono" w:hAnsi="Cascadia Mono" w:cs="Cascadia Mono"/>
+          <w:color w:val="000000"/>
+          <w:sz w:val="19"/>
+          <w:szCs w:val="19"/>
+        </w:rPr>
+        <w:t xml:space="preserve">, width, height, 0, </w:t>
+      </w:r>
+      <w:r>
+        <w:rPr>
+          <w:rFonts w:ascii="Cascadia Mono" w:hAnsi="Cascadia Mono" w:cs="Cascadia Mono"/>
+          <w:color w:val="6F008A"/>
+          <w:sz w:val="19"/>
+          <w:szCs w:val="19"/>
+        </w:rPr>
+        <w:t>GL_RGBA</w:t>
+      </w:r>
+      <w:r>
+        <w:rPr>
+          <w:rFonts w:ascii="Cascadia Mono" w:hAnsi="Cascadia Mono" w:cs="Cascadia Mono"/>
+          <w:color w:val="000000"/>
+          <w:sz w:val="19"/>
+          <w:szCs w:val="19"/>
+        </w:rPr>
+        <w:t xml:space="preserve">, </w:t>
+      </w:r>
+      <w:r>
+        <w:rPr>
+          <w:rFonts w:ascii="Cascadia Mono" w:hAnsi="Cascadia Mono" w:cs="Cascadia Mono"/>
+          <w:color w:val="6F008A"/>
+          <w:sz w:val="19"/>
+          <w:szCs w:val="19"/>
+        </w:rPr>
+        <w:t>GL_UNSIGNED_BYTE</w:t>
+      </w:r>
+      <w:r>
+        <w:rPr>
+          <w:rFonts w:ascii="Cascadia Mono" w:hAnsi="Cascadia Mono" w:cs="Cascadia Mono"/>
+          <w:color w:val="000000"/>
+          <w:sz w:val="19"/>
+          <w:szCs w:val="19"/>
+        </w:rPr>
+        <w:t xml:space="preserve">, </w:t>
+      </w:r>
+      <w:proofErr w:type="spellStart"/>
+      <w:r>
+        <w:rPr>
+          <w:rFonts w:ascii="Cascadia Mono" w:hAnsi="Cascadia Mono" w:cs="Cascadia Mono"/>
+          <w:color w:val="000000"/>
+          <w:sz w:val="19"/>
+          <w:szCs w:val="19"/>
+        </w:rPr>
+        <w:t>imageData</w:t>
+      </w:r>
+      <w:proofErr w:type="spellEnd"/>
+      <w:r>
+        <w:rPr>
+          <w:rFonts w:ascii="Cascadia Mono" w:hAnsi="Cascadia Mono" w:cs="Cascadia Mono"/>
+          <w:color w:val="000000"/>
+          <w:sz w:val="19"/>
+          <w:szCs w:val="19"/>
+        </w:rPr>
         <w:t>);</w:t>
       </w:r>
       <w:r>
         <w:rPr>
-          <w:rFonts w:ascii="Cascadia Mono" w:hAnsi="Cascadia Mono" w:cs="Cascadia Mono"/>
-          <w:color w:val="000000"/>
-          <w:sz w:val="19"/>
-          <w:szCs w:val="19"/>
+          <w:lang w:val="en-US"/>
+        </w:rPr>
+        <w:t xml:space="preserve">to map the image data bits to the GLFL </w:t>
+      </w:r>
+      <w:proofErr w:type="spellStart"/>
+      <w:r>
+        <w:rPr>
+          <w:lang w:val="en-US"/>
+        </w:rPr>
+        <w:t>teture</w:t>
+      </w:r>
+      <w:proofErr w:type="spellEnd"/>
+      <w:r>
+        <w:rPr>
+          <w:lang w:val="en-US"/>
+        </w:rPr>
+        <w:t xml:space="preserve"> that we have created.</w:t>
+      </w:r>
+    </w:p>
+    <w:p>
+      <w:pPr>
+        <w:rPr>
+          <w:b/>
+          <w:bCs/>
+          <w:lang w:val="en-US"/>
+        </w:rPr>
+      </w:pPr>
+      <w:r>
+        <w:rPr>
+          <w:b/>
+          <w:bCs/>
+          <w:lang w:val="en-US"/>
+        </w:rPr>
+        <w:t>Complex Object</w:t>
+      </w:r>
+    </w:p>
+    <w:p>
+      <w:pPr>
+        <w:rPr>
+          <w:lang w:val="en-US"/>
+        </w:rPr>
+      </w:pPr>
+      <w:r>
+        <w:rPr>
+          <w:lang w:val="en-US"/>
+        </w:rPr>
+        <w:t>The complex object that has been created is a fence. This was done by combining several cylinders and cubes. Three cubes for the “walls” of the fence, and six cylinders for the “bars” of the fence. First the code for creating cylinders (</w:t>
+      </w:r>
+      <w:proofErr w:type="spellStart"/>
+      <w:r>
+        <w:rPr>
+          <w:lang w:val="en-US"/>
+        </w:rPr>
+        <w:t>make_cylinder</w:t>
+      </w:r>
+      <w:proofErr w:type="spellEnd"/>
+      <w:r>
+        <w:rPr>
+          <w:lang w:val="en-US"/>
+        </w:rPr>
+        <w:t xml:space="preserve">) and cubes </w:t>
+      </w:r>
+      <w:r>
+        <w:rPr>
+          <w:lang w:val="en-US"/>
+        </w:rPr>
+        <w:t>(</w:t>
+      </w:r>
+      <w:proofErr w:type="spellStart"/>
+      <w:r>
+        <w:rPr>
+          <w:lang w:val="en-US"/>
+        </w:rPr>
+        <w:t>make_c</w:t>
+      </w:r>
+      <w:r>
+        <w:rPr>
+          <w:lang w:val="en-US"/>
+        </w:rPr>
+        <w:t>ube</w:t>
+      </w:r>
+      <w:proofErr w:type="spellEnd"/>
+      <w:r>
+        <w:rPr>
+          <w:lang w:val="en-US"/>
+        </w:rPr>
+        <w:t xml:space="preserve">) </w:t>
+      </w:r>
+      <w:r>
+        <w:rPr>
+          <w:lang w:val="en-US"/>
+        </w:rPr>
+        <w:t xml:space="preserve"> was written, with help from exercises G3 and G4. Additionally, a function (</w:t>
+      </w:r>
+      <w:proofErr w:type="spellStart"/>
+      <w:r>
+        <w:rPr>
+          <w:lang w:val="en-US"/>
+        </w:rPr>
+        <w:t>make_fence</w:t>
+      </w:r>
+      <w:proofErr w:type="spellEnd"/>
+      <w:r>
+        <w:rPr>
+          <w:lang w:val="en-US"/>
+        </w:rPr>
+        <w:t xml:space="preserve">) has been made for creating the fence, this calls the </w:t>
+      </w:r>
+      <w:proofErr w:type="spellStart"/>
+      <w:r>
+        <w:rPr>
+          <w:lang w:val="en-US"/>
+        </w:rPr>
+        <w:t>make_cylinder</w:t>
+      </w:r>
+      <w:proofErr w:type="spellEnd"/>
+      <w:r>
+        <w:rPr>
+          <w:lang w:val="en-US"/>
+        </w:rPr>
+        <w:t xml:space="preserve">, and </w:t>
+      </w:r>
+      <w:proofErr w:type="spellStart"/>
+      <w:r>
+        <w:rPr>
+          <w:lang w:val="en-US"/>
+        </w:rPr>
+        <w:t>make_cube</w:t>
+      </w:r>
+      <w:proofErr w:type="spellEnd"/>
+      <w:r>
+        <w:rPr>
+          <w:lang w:val="en-US"/>
+        </w:rPr>
+        <w:t xml:space="preserve"> functions using the relevant transformations to </w:t>
+      </w:r>
+      <w:r>
+        <w:rPr>
+          <w:lang w:val="en-US"/>
+        </w:rPr>
+        <w:t>create</w:t>
+      </w:r>
+      <w:r>
+        <w:rPr>
+          <w:lang w:val="en-US"/>
+        </w:rPr>
+        <w:t xml:space="preserve"> the design of the fence. Furthermore, this function takes the number of fences, which replicates a single fence several times. It can also have a </w:t>
+      </w:r>
+      <w:proofErr w:type="spellStart"/>
+      <w:r>
+        <w:rPr>
+          <w:lang w:val="en-US"/>
+        </w:rPr>
+        <w:t>preTransform</w:t>
+      </w:r>
+      <w:proofErr w:type="spellEnd"/>
+      <w:r>
+        <w:rPr>
+          <w:lang w:val="en-US"/>
+        </w:rPr>
+        <w:t>, which can change the position of the fence.</w:t>
+      </w:r>
+      <w:r>
+        <w:rPr>
+          <w:lang w:val="en-US"/>
         </w:rPr>
         <w:t xml:space="preserve"> </w:t>
       </w:r>
-      <w:r>
-        <w:rPr>
-          <w:lang w:val="en-US"/>
-        </w:rPr>
-        <w:t xml:space="preserve">and then bind the GLFL texture within the texture object, and configure the texture wrapping/filtering options for the texture. Once we have configured the texture, we call </w:t>
-      </w:r>
-      <w:r>
-        <w:rPr>
-          <w:rFonts w:ascii="Cascadia Mono" w:hAnsi="Cascadia Mono" w:cs="Cascadia Mono"/>
-          <w:color w:val="6F008A"/>
-          <w:sz w:val="19"/>
-          <w:szCs w:val="19"/>
-        </w:rPr>
-        <w:t>glTexImage2</w:t>
-      </w:r>
-      <w:proofErr w:type="gramStart"/>
-      <w:r>
-        <w:rPr>
-          <w:rFonts w:ascii="Cascadia Mono" w:hAnsi="Cascadia Mono" w:cs="Cascadia Mono"/>
-          <w:color w:val="6F008A"/>
-          <w:sz w:val="19"/>
-          <w:szCs w:val="19"/>
-        </w:rPr>
-        <w:t>D</w:t>
-      </w:r>
-      <w:r>
-        <w:rPr>
-          <w:rFonts w:ascii="Cascadia Mono" w:hAnsi="Cascadia Mono" w:cs="Cascadia Mono"/>
-          <w:color w:val="000000"/>
-          <w:sz w:val="19"/>
-          <w:szCs w:val="19"/>
-        </w:rPr>
-        <w:t>(</w:t>
-      </w:r>
-      <w:proofErr w:type="gramEnd"/>
-      <w:r>
-        <w:rPr>
-          <w:rFonts w:ascii="Cascadia Mono" w:hAnsi="Cascadia Mono" w:cs="Cascadia Mono"/>
-          <w:color w:val="6F008A"/>
-          <w:sz w:val="19"/>
-          <w:szCs w:val="19"/>
-        </w:rPr>
-        <w:t>GL_TEXTURE_2D</w:t>
-      </w:r>
-      <w:r>
-        <w:rPr>
-          <w:rFonts w:ascii="Cascadia Mono" w:hAnsi="Cascadia Mono" w:cs="Cascadia Mono"/>
-          <w:color w:val="000000"/>
-          <w:sz w:val="19"/>
-          <w:szCs w:val="19"/>
-        </w:rPr>
-        <w:t xml:space="preserve">, 0, </w:t>
-      </w:r>
-      <w:r>
-        <w:rPr>
-          <w:rFonts w:ascii="Cascadia Mono" w:hAnsi="Cascadia Mono" w:cs="Cascadia Mono"/>
-          <w:color w:val="6F008A"/>
-          <w:sz w:val="19"/>
-          <w:szCs w:val="19"/>
-        </w:rPr>
-        <w:t>GL_RGBA</w:t>
-      </w:r>
-      <w:r>
-        <w:rPr>
-          <w:rFonts w:ascii="Cascadia Mono" w:hAnsi="Cascadia Mono" w:cs="Cascadia Mono"/>
-          <w:color w:val="000000"/>
-          <w:sz w:val="19"/>
-          <w:szCs w:val="19"/>
-        </w:rPr>
-        <w:t xml:space="preserve">, width, height, 0, </w:t>
-      </w:r>
-      <w:r>
-        <w:rPr>
-          <w:rFonts w:ascii="Cascadia Mono" w:hAnsi="Cascadia Mono" w:cs="Cascadia Mono"/>
-          <w:color w:val="6F008A"/>
-          <w:sz w:val="19"/>
-          <w:szCs w:val="19"/>
-        </w:rPr>
-        <w:t>GL_RGBA</w:t>
-      </w:r>
-      <w:r>
-        <w:rPr>
-          <w:rFonts w:ascii="Cascadia Mono" w:hAnsi="Cascadia Mono" w:cs="Cascadia Mono"/>
-          <w:color w:val="000000"/>
-          <w:sz w:val="19"/>
-          <w:szCs w:val="19"/>
-        </w:rPr>
-        <w:t xml:space="preserve">, </w:t>
-      </w:r>
-      <w:r>
-        <w:rPr>
-          <w:rFonts w:ascii="Cascadia Mono" w:hAnsi="Cascadia Mono" w:cs="Cascadia Mono"/>
-          <w:color w:val="6F008A"/>
-          <w:sz w:val="19"/>
-          <w:szCs w:val="19"/>
-        </w:rPr>
-        <w:t>GL_UNSIGNED_BYTE</w:t>
-      </w:r>
-      <w:r>
-        <w:rPr>
-          <w:rFonts w:ascii="Cascadia Mono" w:hAnsi="Cascadia Mono" w:cs="Cascadia Mono"/>
-          <w:color w:val="000000"/>
-          <w:sz w:val="19"/>
-          <w:szCs w:val="19"/>
-        </w:rPr>
-        <w:t xml:space="preserve">, </w:t>
-      </w:r>
-      <w:proofErr w:type="spellStart"/>
-      <w:r>
-        <w:rPr>
-          <w:rFonts w:ascii="Cascadia Mono" w:hAnsi="Cascadia Mono" w:cs="Cascadia Mono"/>
-          <w:color w:val="000000"/>
-          <w:sz w:val="19"/>
-          <w:szCs w:val="19"/>
-        </w:rPr>
-        <w:t>imageData</w:t>
-      </w:r>
-      <w:proofErr w:type="spellEnd"/>
-      <w:r>
-        <w:rPr>
-          <w:rFonts w:ascii="Cascadia Mono" w:hAnsi="Cascadia Mono" w:cs="Cascadia Mono"/>
-          <w:color w:val="000000"/>
-          <w:sz w:val="19"/>
-          <w:szCs w:val="19"/>
-        </w:rPr>
-        <w:t>);</w:t>
-      </w:r>
-      <w:r>
-        <w:rPr>
-          <w:lang w:val="en-US"/>
-        </w:rPr>
-        <w:t xml:space="preserve">to map the image data bits to the GLFL </w:t>
-      </w:r>
-      <w:proofErr w:type="spellStart"/>
-      <w:r>
-        <w:rPr>
-          <w:lang w:val="en-US"/>
-        </w:rPr>
-        <w:t>teture</w:t>
-      </w:r>
-      <w:proofErr w:type="spellEnd"/>
-      <w:r>
-        <w:rPr>
-          <w:lang w:val="en-US"/>
-        </w:rPr>
-        <w:t xml:space="preserve"> that we have created.</w:t>
+    </w:p>
+    <w:p>
+      <w:pPr>
+        <w:rPr>
+          <w:lang w:val="en-US"/>
+        </w:rPr>
+      </w:pPr>
+      <w:r>
+        <w:rPr>
+          <w:lang w:val="en-US"/>
+        </w:rPr>
+        <w:t xml:space="preserve">Image </w:t>
+      </w:r>
+      <w:r>
+        <w:rPr>
+          <w:color w:val="FF0000"/>
+          <w:lang w:val="en-US"/>
+        </w:rPr>
+        <w:t>X</w:t>
+      </w:r>
+      <w:r>
+        <w:rPr>
+          <w:lang w:val="en-US"/>
+        </w:rPr>
+        <w:t xml:space="preserve"> below shows what this object looks like.</w:t>
       </w:r>
     </w:p>
     <w:sectPr>

</xml_diff>